<commit_message>
Updated Requirements/Added diagrams to Tech Doc
</commit_message>
<xml_diff>
--- a/MMRP/Requirements Document1.3.docx
+++ b/MMRP/Requirements Document1.3.docx
@@ -239,48 +239,7 @@
                         <w:b/>
                         <w:bCs/>
                       </w:rPr>
-                      <w:t xml:space="preserve">Miller, Daniel </w:t>
-                    </w:r>
-                    <w:proofErr w:type="spellStart"/>
-                    <w:r>
-                      <w:rPr>
-                        <w:b/>
-                        <w:bCs/>
-                      </w:rPr>
-                      <w:t>V.</w:t>
-                    </w:r>
-                    <w:proofErr w:type="gramStart"/>
-                    <w:r>
-                      <w:rPr>
-                        <w:b/>
-                        <w:bCs/>
-                      </w:rPr>
-                      <w:t>;Petrusch</w:t>
-                    </w:r>
-                    <w:proofErr w:type="spellEnd"/>
-                    <w:proofErr w:type="gramEnd"/>
-                    <w:r>
-                      <w:rPr>
-                        <w:b/>
-                        <w:bCs/>
-                      </w:rPr>
-                      <w:t xml:space="preserve">, Zachary </w:t>
-                    </w:r>
-                    <w:proofErr w:type="spellStart"/>
-                    <w:r>
-                      <w:rPr>
-                        <w:b/>
-                        <w:bCs/>
-                      </w:rPr>
-                      <w:t>P.;Solomon</w:t>
-                    </w:r>
-                    <w:proofErr w:type="spellEnd"/>
-                    <w:r>
-                      <w:rPr>
-                        <w:b/>
-                        <w:bCs/>
-                      </w:rPr>
-                      <w:t>, Christopher J.</w:t>
+                      <w:t>Miller, Daniel V.;Petrusch, Zachary P.;Solomon, Christopher J.</w:t>
                     </w:r>
                     <w:r>
                       <w:rPr>
@@ -344,7 +303,62 @@
           </w:tr>
         </w:tbl>
         <w:p/>
-        <w:p/>
+        <w:p>
+          <w:r>
+            <w:rPr>
+              <w:noProof/>
+            </w:rPr>
+            <w:drawing>
+              <wp:anchor distT="0" distB="0" distL="0" distR="0" simplePos="0" relativeHeight="251658240" behindDoc="0" locked="0" layoutInCell="1" allowOverlap="1">
+                <wp:simplePos x="0" y="0"/>
+                <wp:positionH relativeFrom="column">
+                  <wp:posOffset>1676400</wp:posOffset>
+                </wp:positionH>
+                <wp:positionV relativeFrom="paragraph">
+                  <wp:posOffset>499110</wp:posOffset>
+                </wp:positionV>
+                <wp:extent cx="2741930" cy="2743200"/>
+                <wp:effectExtent l="19050" t="0" r="1270" b="0"/>
+                <wp:wrapTopAndBottom/>
+                <wp:docPr id="7" name="Picture 7"/>
+                <wp:cNvGraphicFramePr>
+                  <a:graphicFrameLocks xmlns:a="http://schemas.openxmlformats.org/drawingml/2006/main" noChangeAspect="1"/>
+                </wp:cNvGraphicFramePr>
+                <a:graphic xmlns:a="http://schemas.openxmlformats.org/drawingml/2006/main">
+                  <a:graphicData uri="http://schemas.openxmlformats.org/drawingml/2006/picture">
+                    <pic:pic xmlns:pic="http://schemas.openxmlformats.org/drawingml/2006/picture">
+                      <pic:nvPicPr>
+                        <pic:cNvPr id="0" name="Picture 7"/>
+                        <pic:cNvPicPr>
+                          <a:picLocks noChangeAspect="1" noChangeArrowheads="1"/>
+                        </pic:cNvPicPr>
+                      </pic:nvPicPr>
+                      <pic:blipFill>
+                        <a:blip r:embed="rId9" cstate="print"/>
+                        <a:srcRect/>
+                        <a:stretch>
+                          <a:fillRect/>
+                        </a:stretch>
+                      </pic:blipFill>
+                      <pic:spPr bwMode="auto">
+                        <a:xfrm>
+                          <a:off x="0" y="0"/>
+                          <a:ext cx="2741930" cy="2743200"/>
+                        </a:xfrm>
+                        <a:prstGeom prst="rect">
+                          <a:avLst/>
+                        </a:prstGeom>
+                        <a:solidFill>
+                          <a:srgbClr val="FFFFFF"/>
+                        </a:solidFill>
+                      </pic:spPr>
+                    </pic:pic>
+                  </a:graphicData>
+                </a:graphic>
+              </wp:anchor>
+            </w:drawing>
+          </w:r>
+        </w:p>
         <w:p/>
         <w:p>
           <w:r>
@@ -855,9 +869,9 @@
         <w:p>
           <w:pPr>
             <w:sectPr>
-              <w:headerReference w:type="default" r:id="rId9"/>
-              <w:footerReference w:type="default" r:id="rId10"/>
-              <w:footerReference w:type="first" r:id="rId11"/>
+              <w:headerReference w:type="default" r:id="rId10"/>
+              <w:footerReference w:type="default" r:id="rId11"/>
+              <w:footerReference w:type="first" r:id="rId12"/>
               <w:pgSz w:w="12240" w:h="15840"/>
               <w:pgMar w:top="1440" w:right="1440" w:bottom="1440" w:left="1440" w:header="720" w:footer="720" w:gutter="0"/>
               <w:cols w:space="720"/>
@@ -874,15 +888,7 @@
       <w:bookmarkStart w:id="1" w:name="_Toc381021823"/>
       <w:r>
         <w:lastRenderedPageBreak/>
-        <w:t xml:space="preserve">Table </w:t>
-      </w:r>
-      <w:proofErr w:type="gramStart"/>
-      <w:r>
-        <w:t>Of</w:t>
-      </w:r>
-      <w:proofErr w:type="gramEnd"/>
-      <w:r>
-        <w:t xml:space="preserve"> Contents</w:t>
+        <w:t>Table Of Contents</w:t>
       </w:r>
       <w:bookmarkEnd w:id="1"/>
     </w:p>
@@ -2252,7 +2258,7 @@
     <w:p>
       <w:pPr>
         <w:sectPr>
-          <w:headerReference w:type="first" r:id="rId12"/>
+          <w:headerReference w:type="first" r:id="rId13"/>
           <w:pgSz w:w="12240" w:h="15840"/>
           <w:pgMar w:top="1440" w:right="1440" w:bottom="1440" w:left="1440" w:header="720" w:footer="720" w:gutter="0"/>
           <w:pgNumType w:fmt="lowerRoman" w:start="2"/>
@@ -2505,15 +2511,7 @@
       </w:pPr>
       <w:r>
         <w:lastRenderedPageBreak/>
-        <w:t xml:space="preserve">Solomon C, Schiller J.  Heuristics for Solving the Multi-Modal Routing Problem.  Poster session presented at: Undergraduate Research in Science, Technology, Engineering, and </w:t>
-      </w:r>
-      <w:proofErr w:type="gramStart"/>
-      <w:r>
-        <w:t>Mathematics .</w:t>
-      </w:r>
-      <w:proofErr w:type="gramEnd"/>
-      <w:r>
-        <w:t xml:space="preserve">  1</w:t>
+        <w:t>Solomon C, Schiller J.  Heuristics for Solving the Multi-Modal Routing Problem.  Poster session presented at: Undergraduate Research in Science, Technology, Engineering, and Mathematics .  1</w:t>
       </w:r>
       <w:r>
         <w:rPr>
@@ -2600,15 +2598,7 @@
     </w:p>
     <w:p>
       <w:r>
-        <w:t xml:space="preserve">MMRP currently generates multiple routes from one destination to another while keeping track of the quickest, shortest, and cheapest routes it has generated.  All routes that are generated however </w:t>
-      </w:r>
-      <w:proofErr w:type="spellStart"/>
-      <w:r>
-        <w:t>can not</w:t>
-      </w:r>
-      <w:proofErr w:type="spellEnd"/>
-      <w:r>
-        <w:t xml:space="preserve"> be checked for correctness do the randomness of the data set. </w:t>
+        <w:t xml:space="preserve">MMRP currently generates multiple routes from one destination to another while keeping track of the quickest, shortest, and cheapest routes it has generated.  All routes that are generated however can not be checked for correctness do the randomness of the data set. </w:t>
       </w:r>
     </w:p>
     <w:p>
@@ -2626,31 +2616,7 @@
     </w:p>
     <w:p>
       <w:r>
-        <w:t xml:space="preserve">Once given a starting and ending location. A series of algorithms are run, including A*, </w:t>
-      </w:r>
-      <w:proofErr w:type="spellStart"/>
-      <w:r>
-        <w:t>FirstFind</w:t>
-      </w:r>
-      <w:proofErr w:type="spellEnd"/>
-      <w:r>
-        <w:t xml:space="preserve">, </w:t>
-      </w:r>
-      <w:proofErr w:type="spellStart"/>
-      <w:r>
-        <w:t>BestFirstFind</w:t>
-      </w:r>
-      <w:proofErr w:type="spellEnd"/>
-      <w:r>
-        <w:t xml:space="preserve">, and </w:t>
-      </w:r>
-      <w:proofErr w:type="spellStart"/>
-      <w:r>
-        <w:t>NodeCrawler</w:t>
-      </w:r>
-      <w:proofErr w:type="spellEnd"/>
-      <w:r>
-        <w:t>. When a route is generated it is displayed in a panel for the user to see. This route is also compared against the current cheapest, quickest, and shortest routes. If the current route is better than one of the previous best, it replaces it and is displayed in the appropriate panel on the form.</w:t>
+        <w:t>Once given a starting and ending location. A series of algorithms are run, including A*, FirstFind, BestFirstFind, and NodeCrawler. When a route is generated it is displayed in a panel for the user to see. This route is also compared against the current cheapest, quickest, and shortest routes. If the current route is better than one of the previous best, it replaces it and is displayed in the appropriate panel on the form.</w:t>
       </w:r>
     </w:p>
     <w:p>
@@ -2777,15 +2743,7 @@
         </w:numPr>
       </w:pPr>
       <w:r>
-        <w:t>Options [</w:t>
-      </w:r>
-      <w:proofErr w:type="spellStart"/>
-      <w:r>
-        <w:t>Recieves</w:t>
-      </w:r>
-      <w:proofErr w:type="spellEnd"/>
-      <w:r>
-        <w:t xml:space="preserve"> Info From Low Level of Application]</w:t>
+        <w:t>Options [Recieves Info From Low Level of Application]</w:t>
       </w:r>
     </w:p>
     <w:p>
@@ -3206,9 +3164,9 @@
             <o:lock v:ext="edit" aspectratio="t"/>
           </v:shapetype>
           <v:shape id="_x0000_i1025" type="#_x0000_t75" style="width:279.75pt;height:432.75pt" o:ole="">
-            <v:imagedata r:id="rId13" o:title=""/>
+            <v:imagedata r:id="rId14" o:title=""/>
           </v:shape>
-          <o:OLEObject Type="Embed" ProgID="Visio.Drawing.11" ShapeID="_x0000_i1025" DrawAspect="Content" ObjectID="_1460409133" r:id="rId14"/>
+          <o:OLEObject Type="Embed" ProgID="Visio.Drawing.11" ShapeID="_x0000_i1025" DrawAspect="Content" ObjectID="_1460490211" r:id="rId15"/>
         </w:object>
       </w:r>
     </w:p>
@@ -3291,9 +3249,9 @@
       <w:r>
         <w:object w:dxaOrig="9811" w:dyaOrig="7121">
           <v:shape id="_x0000_i1026" type="#_x0000_t75" style="width:386.25pt;height:280.5pt" o:ole="">
-            <v:imagedata r:id="rId15" o:title=""/>
+            <v:imagedata r:id="rId16" o:title=""/>
           </v:shape>
-          <o:OLEObject Type="Embed" ProgID="Visio.Drawing.11" ShapeID="_x0000_i1026" DrawAspect="Content" ObjectID="_1460409134" r:id="rId16"/>
+          <o:OLEObject Type="Embed" ProgID="Visio.Drawing.11" ShapeID="_x0000_i1026" DrawAspect="Content" ObjectID="_1460490212" r:id="rId17"/>
         </w:object>
       </w:r>
     </w:p>
@@ -3481,13 +3439,8 @@
         <w:pStyle w:val="ListParagraph"/>
         <w:ind w:left="0"/>
       </w:pPr>
-      <w:proofErr w:type="gramStart"/>
-      <w:r>
-        <w:t>4)See</w:t>
-      </w:r>
-      <w:proofErr w:type="gramEnd"/>
-      <w:r>
-        <w:t xml:space="preserve"> if we can reach the end from this new location, if not repeat from step 3</w:t>
+      <w:r>
+        <w:t>4)See if we can reach the end from this new location, if not repeat from step 3</w:t>
       </w:r>
     </w:p>
     <w:p>
@@ -3612,11 +3565,9 @@
         <w:suppressAutoHyphens/>
         <w:contextualSpacing w:val="0"/>
       </w:pPr>
-      <w:proofErr w:type="spellStart"/>
       <w:r>
         <w:t>NodeCrawler</w:t>
       </w:r>
-      <w:proofErr w:type="spellEnd"/>
     </w:p>
     <w:p>
       <w:pPr>
@@ -3669,13 +3620,8 @@
         <w:ind w:left="0"/>
       </w:pPr>
       <w:r>
-        <w:t xml:space="preserve">          5) If we have reached the end node we are done, else </w:t>
-      </w:r>
-      <w:proofErr w:type="gramStart"/>
-      <w:r>
-        <w:t>repeat  3</w:t>
-      </w:r>
-      <w:proofErr w:type="gramEnd"/>
+        <w:t xml:space="preserve">          5) If we have reached the end node we are done, else repeat  3</w:t>
+      </w:r>
     </w:p>
     <w:p>
       <w:pPr>
@@ -3687,11 +3633,9 @@
         <w:suppressAutoHyphens/>
         <w:contextualSpacing w:val="0"/>
       </w:pPr>
-      <w:proofErr w:type="spellStart"/>
       <w:r>
         <w:t>NodeCrawlerFirst</w:t>
       </w:r>
-      <w:proofErr w:type="spellEnd"/>
     </w:p>
     <w:p>
       <w:pPr>
@@ -3699,15 +3643,7 @@
         <w:ind w:left="0"/>
       </w:pPr>
       <w:r>
-        <w:t xml:space="preserve">How </w:t>
-      </w:r>
-      <w:proofErr w:type="spellStart"/>
-      <w:r>
-        <w:t>nodeCrawlerFirst</w:t>
-      </w:r>
-      <w:proofErr w:type="spellEnd"/>
-      <w:r>
-        <w:t xml:space="preserve"> Works</w:t>
+        <w:t>How nodeCrawlerFirst Works</w:t>
       </w:r>
     </w:p>
     <w:p>
@@ -3725,15 +3661,7 @@
         <w:ind w:left="0"/>
       </w:pPr>
       <w:r>
-        <w:t xml:space="preserve">          2) While we </w:t>
-      </w:r>
-      <w:proofErr w:type="spellStart"/>
-      <w:r>
-        <w:t>arent</w:t>
-      </w:r>
-      <w:proofErr w:type="spellEnd"/>
-      <w:r>
-        <w:t xml:space="preserve"> connected to the end node do the following</w:t>
+        <w:t xml:space="preserve">          2) While we arent connected to the end node do the following</w:t>
       </w:r>
     </w:p>
     <w:p>
@@ -3810,11 +3738,9 @@
         <w:suppressAutoHyphens/>
         <w:contextualSpacing w:val="0"/>
       </w:pPr>
-      <w:proofErr w:type="spellStart"/>
       <w:r>
         <w:t>BestFirstFind</w:t>
       </w:r>
-      <w:proofErr w:type="spellEnd"/>
     </w:p>
     <w:p>
       <w:pPr>
@@ -3823,15 +3749,7 @@
       </w:pPr>
       <w:r>
         <w:lastRenderedPageBreak/>
-        <w:t xml:space="preserve">How </w:t>
-      </w:r>
-      <w:proofErr w:type="spellStart"/>
-      <w:r>
-        <w:t>bestFirstFind</w:t>
-      </w:r>
-      <w:proofErr w:type="spellEnd"/>
-      <w:r>
-        <w:t xml:space="preserve"> Works</w:t>
+        <w:t>How bestFirstFind Works</w:t>
       </w:r>
     </w:p>
     <w:p>
@@ -3849,15 +3767,7 @@
         <w:ind w:left="0"/>
       </w:pPr>
       <w:r>
-        <w:t xml:space="preserve">          2) While we </w:t>
-      </w:r>
-      <w:proofErr w:type="spellStart"/>
-      <w:r>
-        <w:t>arent</w:t>
-      </w:r>
-      <w:proofErr w:type="spellEnd"/>
-      <w:r>
-        <w:t xml:space="preserve"> connected to the end node do the following</w:t>
+        <w:t xml:space="preserve">          2) While we arent connected to the end node do the following</w:t>
       </w:r>
     </w:p>
     <w:p>
@@ -3893,13 +3803,8 @@
         <w:ind w:left="0"/>
       </w:pPr>
       <w:r>
-        <w:t xml:space="preserve">          6) If we have reached the end node we are done, else </w:t>
-      </w:r>
-      <w:proofErr w:type="gramStart"/>
-      <w:r>
-        <w:t>repeat  3</w:t>
-      </w:r>
-      <w:proofErr w:type="gramEnd"/>
+        <w:t xml:space="preserve">          6) If we have reached the end node we are done, else repeat  3</w:t>
+      </w:r>
     </w:p>
     <w:p>
       <w:pPr>
@@ -4369,9 +4274,9 @@
       <w:r>
         <w:object w:dxaOrig="7889" w:dyaOrig="7580">
           <v:shape id="_x0000_i1027" type="#_x0000_t75" style="width:394.5pt;height:320.25pt" o:ole="">
-            <v:imagedata r:id="rId17" o:title=""/>
+            <v:imagedata r:id="rId18" o:title=""/>
           </v:shape>
-          <o:OLEObject Type="Embed" ProgID="Visio.Drawing.11" ShapeID="_x0000_i1027" DrawAspect="Content" ObjectID="_1460409135" r:id="rId18"/>
+          <o:OLEObject Type="Embed" ProgID="Visio.Drawing.11" ShapeID="_x0000_i1027" DrawAspect="Content" ObjectID="_1460490213" r:id="rId19"/>
         </w:object>
       </w:r>
     </w:p>
@@ -4446,7 +4351,7 @@
           <w:tab w:val="left" w:pos="7935"/>
         </w:tabs>
         <w:sectPr>
-          <w:footerReference w:type="first" r:id="rId19"/>
+          <w:footerReference w:type="first" r:id="rId20"/>
           <w:pgSz w:w="12240" w:h="15840"/>
           <w:pgMar w:top="1440" w:right="1440" w:bottom="1440" w:left="1440" w:header="720" w:footer="720" w:gutter="0"/>
           <w:pgNumType w:start="1"/>
@@ -4509,10 +4414,10 @@
                     <pic:cNvPicPr/>
                   </pic:nvPicPr>
                   <pic:blipFill>
-                    <a:blip r:embed="rId20" cstate="print">
+                    <a:blip r:embed="rId21" cstate="print">
                       <a:extLst>
                         <a:ext uri="{28A0092B-C50C-407E-A947-70E740481C1C}">
-                          <a14:useLocalDpi xmlns="" xmlns:wpc="http://schemas.microsoft.com/office/word/2010/wordprocessingCanvas" xmlns:mc="http://schemas.openxmlformats.org/markup-compatibility/2006" xmlns:o="urn:schemas-microsoft-com:office:office" xmlns:v="urn:schemas-microsoft-com:vml" xmlns:wp14="http://schemas.microsoft.com/office/word/2010/wordprocessingDrawing" xmlns:w10="urn:schemas-microsoft-com:office:word" xmlns:w="http://schemas.openxmlformats.org/wordprocessingml/2006/main" xmlns:w14="http://schemas.microsoft.com/office/word/2010/wordml" xmlns:wpg="http://schemas.microsoft.com/office/word/2010/wordprocessingGroup" xmlns:wpi="http://schemas.microsoft.com/office/word/2010/wordprocessingInk" xmlns:wps="http://schemas.microsoft.com/office/word/2010/wordprocessingShape" xmlns:a14="http://schemas.microsoft.com/office/drawing/2010/main" val="0"/>
+                          <a14:useLocalDpi xmlns:a14="http://schemas.microsoft.com/office/drawing/2010/main" xmlns:wps="http://schemas.microsoft.com/office/word/2010/wordprocessingShape" xmlns:wpi="http://schemas.microsoft.com/office/word/2010/wordprocessingInk" xmlns:wpg="http://schemas.microsoft.com/office/word/2010/wordprocessingGroup" xmlns:w14="http://schemas.microsoft.com/office/word/2010/wordml" xmlns:w="http://schemas.openxmlformats.org/wordprocessingml/2006/main" xmlns:w10="urn:schemas-microsoft-com:office:word" xmlns:wp14="http://schemas.microsoft.com/office/word/2010/wordprocessingDrawing" xmlns:v="urn:schemas-microsoft-com:vml" xmlns:o="urn:schemas-microsoft-com:office:office" xmlns:mc="http://schemas.openxmlformats.org/markup-compatibility/2006" xmlns:wpc="http://schemas.microsoft.com/office/word/2010/wordprocessingCanvas" xmlns="" val="0"/>
                         </a:ext>
                       </a:extLst>
                     </a:blip>
@@ -4539,8 +4444,8 @@
     <w:p>
       <w:pPr>
         <w:sectPr>
-          <w:footerReference w:type="default" r:id="rId21"/>
-          <w:footerReference w:type="first" r:id="rId22"/>
+          <w:footerReference w:type="default" r:id="rId22"/>
+          <w:footerReference w:type="first" r:id="rId23"/>
           <w:pgSz w:w="12240" w:h="15840"/>
           <w:pgMar w:top="1440" w:right="1440" w:bottom="1440" w:left="1440" w:header="720" w:footer="720" w:gutter="0"/>
           <w:pgNumType w:fmt="lowerLetter" w:start="1"/>
@@ -4554,17 +4459,17 @@
       <w:r>
         <w:object w:dxaOrig="22668" w:dyaOrig="14398">
           <v:shape id="_x0000_i1028" type="#_x0000_t75" style="width:723pt;height:458.25pt" o:ole="">
-            <v:imagedata r:id="rId23" o:title=""/>
+            <v:imagedata r:id="rId24" o:title=""/>
           </v:shape>
-          <o:OLEObject Type="Embed" ProgID="Visio.Drawing.11" ShapeID="_x0000_i1028" DrawAspect="Content" ObjectID="_1460409136" r:id="rId24"/>
+          <o:OLEObject Type="Embed" ProgID="Visio.Drawing.11" ShapeID="_x0000_i1028" DrawAspect="Content" ObjectID="_1460490214" r:id="rId25"/>
         </w:object>
       </w:r>
     </w:p>
     <w:p>
       <w:pPr>
         <w:sectPr>
-          <w:footerReference w:type="default" r:id="rId25"/>
-          <w:footerReference w:type="first" r:id="rId26"/>
+          <w:footerReference w:type="default" r:id="rId26"/>
+          <w:footerReference w:type="first" r:id="rId27"/>
           <w:pgSz w:w="15840" w:h="12240" w:orient="landscape"/>
           <w:pgMar w:top="1440" w:right="1440" w:bottom="1440" w:left="1440" w:header="720" w:footer="720" w:gutter="0"/>
           <w:pgNumType w:fmt="lowerLetter" w:start="1"/>
@@ -4576,9 +4481,9 @@
       <w:r>
         <w:object w:dxaOrig="19778" w:dyaOrig="12771">
           <v:shape id="_x0000_i1029" type="#_x0000_t75" style="width:655.5pt;height:423pt" o:ole="">
-            <v:imagedata r:id="rId27" o:title=""/>
+            <v:imagedata r:id="rId28" o:title=""/>
           </v:shape>
-          <o:OLEObject Type="Embed" ProgID="Visio.Drawing.11" ShapeID="_x0000_i1029" DrawAspect="Content" ObjectID="_1460409137" r:id="rId28"/>
+          <o:OLEObject Type="Embed" ProgID="Visio.Drawing.11" ShapeID="_x0000_i1029" DrawAspect="Content" ObjectID="_1460490215" r:id="rId29"/>
         </w:object>
       </w:r>
     </w:p>
@@ -4688,7 +4593,7 @@
       </w:pPr>
     </w:p>
     <w:sectPr>
-      <w:footerReference w:type="first" r:id="rId29"/>
+      <w:footerReference w:type="first" r:id="rId30"/>
       <w:pgSz w:w="12240" w:h="15840"/>
       <w:pgMar w:top="1440" w:right="1440" w:bottom="1440" w:left="1440" w:header="720" w:footer="720" w:gutter="0"/>
       <w:pgNumType w:fmt="lowerLetter" w:start="1"/>
@@ -4754,7 +4659,7 @@
               <w:b/>
               <w:noProof/>
             </w:rPr>
-            <w:t>ii</w:t>
+            <w:t>1</w:t>
           </w:r>
         </w:fldSimple>
         <w:r>
@@ -4819,11 +4724,9 @@
         <w:r>
           <w:t xml:space="preserve"> | </w:t>
         </w:r>
-        <w:proofErr w:type="spellStart"/>
         <w:r>
           <w:t>Pag</w:t>
         </w:r>
-        <w:proofErr w:type="spellEnd"/>
       </w:p>
     </w:sdtContent>
   </w:sdt>
@@ -5002,15 +4905,7 @@
         <w:footnoteRef/>
       </w:r>
       <w:r>
-        <w:t xml:space="preserve"> Zeus is an existing piece of Vehicle Routing software written and maintained by Dr. Sam </w:t>
-      </w:r>
-      <w:proofErr w:type="spellStart"/>
-      <w:r>
-        <w:t>Thangiah</w:t>
-      </w:r>
-      <w:proofErr w:type="spellEnd"/>
-      <w:r>
-        <w:t xml:space="preserve"> provided for use.  </w:t>
+        <w:t xml:space="preserve"> Zeus is an existing piece of Vehicle Routing software written and maintained by Dr. Sam Thangiah provided for use.  </w:t>
       </w:r>
     </w:p>
   </w:footnote>
@@ -7144,331 +7039,6 @@
 </w:styles>
 </file>
 
-<file path=word/glossary/document.xml><?xml version="1.0" encoding="utf-8"?>
-<w:glossaryDocument xmlns:ve="http://schemas.openxmlformats.org/markup-compatibility/2006" xmlns:o="urn:schemas-microsoft-com:office:office" xmlns:r="http://schemas.openxmlformats.org/officeDocument/2006/relationships" xmlns:m="http://schemas.openxmlformats.org/officeDocument/2006/math" xmlns:v="urn:schemas-microsoft-com:vml" xmlns:wp="http://schemas.openxmlformats.org/drawingml/2006/wordprocessingDrawing" xmlns:w10="urn:schemas-microsoft-com:office:word" xmlns:w="http://schemas.openxmlformats.org/wordprocessingml/2006/main" xmlns:wne="http://schemas.microsoft.com/office/word/2006/wordml">
-  <w:docParts/>
-</w:glossaryDocument>
-</file>
-
-<file path=word/glossary/fontTable.xml><?xml version="1.0" encoding="utf-8"?>
-<w:fonts xmlns:r="http://schemas.openxmlformats.org/officeDocument/2006/relationships" xmlns:w="http://schemas.openxmlformats.org/wordprocessingml/2006/main">
-  <w:font w:name="Times New Roman">
-    <w:panose1 w:val="02020603050405020304"/>
-    <w:charset w:val="00"/>
-    <w:family w:val="roman"/>
-    <w:pitch w:val="variable"/>
-    <w:sig w:usb0="E0002AFF" w:usb1="C0007841" w:usb2="00000009" w:usb3="00000000" w:csb0="000001FF" w:csb1="00000000"/>
-  </w:font>
-  <w:font w:name="Symbol">
-    <w:panose1 w:val="05050102010706020507"/>
-    <w:charset w:val="02"/>
-    <w:family w:val="roman"/>
-    <w:pitch w:val="variable"/>
-    <w:sig w:usb0="00000000" w:usb1="10000000" w:usb2="00000000" w:usb3="00000000" w:csb0="80000000" w:csb1="00000000"/>
-  </w:font>
-  <w:font w:name="Courier New">
-    <w:panose1 w:val="02070309020205020404"/>
-    <w:charset w:val="00"/>
-    <w:family w:val="modern"/>
-    <w:pitch w:val="fixed"/>
-    <w:sig w:usb0="E0002AFF" w:usb1="C0007843" w:usb2="00000009" w:usb3="00000000" w:csb0="000001FF" w:csb1="00000000"/>
-  </w:font>
-  <w:font w:name="Wingdings">
-    <w:panose1 w:val="05000000000000000000"/>
-    <w:charset w:val="02"/>
-    <w:family w:val="auto"/>
-    <w:pitch w:val="variable"/>
-    <w:sig w:usb0="00000000" w:usb1="10000000" w:usb2="00000000" w:usb3="00000000" w:csb0="80000000" w:csb1="00000000"/>
-  </w:font>
-  <w:font w:name="Calibri">
-    <w:panose1 w:val="020F0502020204030204"/>
-    <w:charset w:val="00"/>
-    <w:family w:val="swiss"/>
-    <w:pitch w:val="variable"/>
-    <w:sig w:usb0="E00002FF" w:usb1="4000ACFF" w:usb2="00000001" w:usb3="00000000" w:csb0="0000019F" w:csb1="00000000"/>
-  </w:font>
-  <w:font w:name="Cambria">
-    <w:panose1 w:val="02040503050406030204"/>
-    <w:charset w:val="00"/>
-    <w:family w:val="roman"/>
-    <w:pitch w:val="variable"/>
-    <w:sig w:usb0="E00002FF" w:usb1="400004FF" w:usb2="00000000" w:usb3="00000000" w:csb0="0000019F" w:csb1="00000000"/>
-  </w:font>
-  <w:font w:name="Tahoma">
-    <w:panose1 w:val="020B0604030504040204"/>
-    <w:charset w:val="00"/>
-    <w:family w:val="swiss"/>
-    <w:pitch w:val="variable"/>
-    <w:sig w:usb0="E1002EFF" w:usb1="C000605B" w:usb2="00000029" w:usb3="00000000" w:csb0="000101FF" w:csb1="00000000"/>
-  </w:font>
-</w:fonts>
-</file>
-
-<file path=word/glossary/settings.xml><?xml version="1.0" encoding="utf-8"?>
-<w:settings xmlns:o="urn:schemas-microsoft-com:office:office" xmlns:r="http://schemas.openxmlformats.org/officeDocument/2006/relationships" xmlns:m="http://schemas.openxmlformats.org/officeDocument/2006/math" xmlns:v="urn:schemas-microsoft-com:vml" xmlns:w10="urn:schemas-microsoft-com:office:word" xmlns:w="http://schemas.openxmlformats.org/wordprocessingml/2006/main" xmlns:sl="http://schemas.openxmlformats.org/schemaLibrary/2006/main">
-  <w:view w:val="normal"/>
-  <w:defaultTabStop w:val="720"/>
-  <w:characterSpacingControl w:val="doNotCompress"/>
-  <w:compat>
-    <w:useFELayout/>
-  </w:compat>
-  <w:rsids>
-    <w:rsidRoot w:val="002A2932"/>
-    <w:rsid w:val="002A2932"/>
-    <w:rsid w:val="00343821"/>
-    <w:rsid w:val="003802EC"/>
-    <w:rsid w:val="00564467"/>
-    <w:rsid w:val="0086445C"/>
-    <w:rsid w:val="00E11212"/>
-    <w:rsid w:val="00EB3821"/>
-  </w:rsids>
-  <m:mathPr>
-    <m:mathFont m:val="Cambria Math"/>
-    <m:brkBin m:val="before"/>
-    <m:brkBinSub m:val="--"/>
-    <m:smallFrac m:val="off"/>
-    <m:dispDef/>
-    <m:lMargin m:val="0"/>
-    <m:rMargin m:val="0"/>
-    <m:defJc m:val="centerGroup"/>
-    <m:wrapIndent m:val="1440"/>
-    <m:intLim m:val="subSup"/>
-    <m:naryLim m:val="undOvr"/>
-  </m:mathPr>
-  <w:themeFontLang w:val="en-US"/>
-  <w:clrSchemeMapping w:bg1="light1" w:t1="dark1" w:bg2="light2" w:t2="dark2" w:accent1="accent1" w:accent2="accent2" w:accent3="accent3" w:accent4="accent4" w:accent5="accent5" w:accent6="accent6" w:hyperlink="hyperlink" w:followedHyperlink="followedHyperlink"/>
-  <w:decimalSymbol w:val="."/>
-  <w:listSeparator w:val=","/>
-</w:settings>
-</file>
-
-<file path=word/glossary/styles.xml><?xml version="1.0" encoding="utf-8"?>
-<w:styles xmlns:r="http://schemas.openxmlformats.org/officeDocument/2006/relationships" xmlns:w="http://schemas.openxmlformats.org/wordprocessingml/2006/main">
-  <w:docDefaults>
-    <w:rPrDefault>
-      <w:rPr>
-        <w:rFonts w:asciiTheme="minorHAnsi" w:eastAsiaTheme="minorEastAsia" w:hAnsiTheme="minorHAnsi" w:cstheme="minorBidi"/>
-        <w:sz w:val="22"/>
-        <w:szCs w:val="22"/>
-        <w:lang w:val="en-US" w:eastAsia="en-US" w:bidi="ar-SA"/>
-      </w:rPr>
-    </w:rPrDefault>
-    <w:pPrDefault>
-      <w:pPr>
-        <w:spacing w:after="200" w:line="276" w:lineRule="auto"/>
-      </w:pPr>
-    </w:pPrDefault>
-  </w:docDefaults>
-  <w:latentStyles w:defLockedState="0" w:defUIPriority="99" w:defSemiHidden="1" w:defUnhideWhenUsed="1" w:defQFormat="0" w:count="267">
-    <w:lsdException w:name="Normal" w:semiHidden="0" w:uiPriority="0" w:unhideWhenUsed="0" w:qFormat="1"/>
-    <w:lsdException w:name="heading 1" w:semiHidden="0" w:uiPriority="9" w:unhideWhenUsed="0" w:qFormat="1"/>
-    <w:lsdException w:name="heading 2" w:uiPriority="9" w:qFormat="1"/>
-    <w:lsdException w:name="heading 3" w:uiPriority="9" w:qFormat="1"/>
-    <w:lsdException w:name="heading 4" w:uiPriority="9" w:qFormat="1"/>
-    <w:lsdException w:name="heading 5" w:uiPriority="9" w:qFormat="1"/>
-    <w:lsdException w:name="heading 6" w:uiPriority="9" w:qFormat="1"/>
-    <w:lsdException w:name="heading 7" w:uiPriority="9" w:qFormat="1"/>
-    <w:lsdException w:name="heading 8" w:uiPriority="9" w:qFormat="1"/>
-    <w:lsdException w:name="heading 9" w:uiPriority="9" w:qFormat="1"/>
-    <w:lsdException w:name="toc 1" w:uiPriority="39"/>
-    <w:lsdException w:name="toc 2" w:uiPriority="39"/>
-    <w:lsdException w:name="toc 3" w:uiPriority="39"/>
-    <w:lsdException w:name="toc 4" w:uiPriority="39"/>
-    <w:lsdException w:name="toc 5" w:uiPriority="39"/>
-    <w:lsdException w:name="toc 6" w:uiPriority="39"/>
-    <w:lsdException w:name="toc 7" w:uiPriority="39"/>
-    <w:lsdException w:name="toc 8" w:uiPriority="39"/>
-    <w:lsdException w:name="toc 9" w:uiPriority="39"/>
-    <w:lsdException w:name="caption" w:uiPriority="35" w:qFormat="1"/>
-    <w:lsdException w:name="Title" w:semiHidden="0" w:uiPriority="10" w:unhideWhenUsed="0" w:qFormat="1"/>
-    <w:lsdException w:name="Default Paragraph Font" w:uiPriority="1"/>
-    <w:lsdException w:name="Subtitle" w:semiHidden="0" w:uiPriority="11" w:unhideWhenUsed="0" w:qFormat="1"/>
-    <w:lsdException w:name="Strong" w:semiHidden="0" w:uiPriority="22" w:unhideWhenUsed="0" w:qFormat="1"/>
-    <w:lsdException w:name="Emphasis" w:semiHidden="0" w:uiPriority="20" w:unhideWhenUsed="0" w:qFormat="1"/>
-    <w:lsdException w:name="Table Grid" w:semiHidden="0" w:uiPriority="59" w:unhideWhenUsed="0"/>
-    <w:lsdException w:name="Placeholder Text" w:unhideWhenUsed="0"/>
-    <w:lsdException w:name="No Spacing" w:semiHidden="0" w:uiPriority="1" w:unhideWhenUsed="0" w:qFormat="1"/>
-    <w:lsdException w:name="Light Shading" w:semiHidden="0" w:uiPriority="60" w:unhideWhenUsed="0"/>
-    <w:lsdException w:name="Light List" w:semiHidden="0" w:uiPriority="61" w:unhideWhenUsed="0"/>
-    <w:lsdException w:name="Light Grid" w:semiHidden="0" w:uiPriority="62" w:unhideWhenUsed="0"/>
-    <w:lsdException w:name="Medium Shading 1" w:semiHidden="0" w:uiPriority="63" w:unhideWhenUsed="0"/>
-    <w:lsdException w:name="Medium Shading 2" w:semiHidden="0" w:uiPriority="64" w:unhideWhenUsed="0"/>
-    <w:lsdException w:name="Medium List 1" w:semiHidden="0" w:uiPriority="65" w:unhideWhenUsed="0"/>
-    <w:lsdException w:name="Medium List 2" w:semiHidden="0" w:uiPriority="66" w:unhideWhenUsed="0"/>
-    <w:lsdException w:name="Medium Grid 1" w:semiHidden="0" w:uiPriority="67" w:unhideWhenUsed="0"/>
-    <w:lsdException w:name="Medium Grid 2" w:semiHidden="0" w:uiPriority="68" w:unhideWhenUsed="0"/>
-    <w:lsdException w:name="Medium Grid 3" w:semiHidden="0" w:uiPriority="69" w:unhideWhenUsed="0"/>
-    <w:lsdException w:name="Dark List" w:semiHidden="0" w:uiPriority="70" w:unhideWhenUsed="0"/>
-    <w:lsdException w:name="Colorful Shading" w:semiHidden="0" w:uiPriority="71" w:unhideWhenUsed="0"/>
-    <w:lsdException w:name="Colorful List" w:semiHidden="0" w:uiPriority="72" w:unhideWhenUsed="0"/>
-    <w:lsdException w:name="Colorful Grid" w:semiHidden="0" w:uiPriority="73" w:unhideWhenUsed="0"/>
-    <w:lsdException w:name="Light Shading Accent 1" w:semiHidden="0" w:uiPriority="60" w:unhideWhenUsed="0"/>
-    <w:lsdException w:name="Light List Accent 1" w:semiHidden="0" w:uiPriority="61" w:unhideWhenUsed="0"/>
-    <w:lsdException w:name="Light Grid Accent 1" w:semiHidden="0" w:uiPriority="62" w:unhideWhenUsed="0"/>
-    <w:lsdException w:name="Medium Shading 1 Accent 1" w:semiHidden="0" w:uiPriority="63" w:unhideWhenUsed="0"/>
-    <w:lsdException w:name="Medium Shading 2 Accent 1" w:semiHidden="0" w:uiPriority="64" w:unhideWhenUsed="0"/>
-    <w:lsdException w:name="Medium List 1 Accent 1" w:semiHidden="0" w:uiPriority="65" w:unhideWhenUsed="0"/>
-    <w:lsdException w:name="Revision" w:unhideWhenUsed="0"/>
-    <w:lsdException w:name="List Paragraph" w:semiHidden="0" w:uiPriority="34" w:unhideWhenUsed="0" w:qFormat="1"/>
-    <w:lsdException w:name="Quote" w:semiHidden="0" w:uiPriority="29" w:unhideWhenUsed="0" w:qFormat="1"/>
-    <w:lsdException w:name="Intense Quote" w:semiHidden="0" w:uiPriority="30" w:unhideWhenUsed="0" w:qFormat="1"/>
-    <w:lsdException w:name="Medium List 2 Accent 1" w:semiHidden="0" w:uiPriority="66" w:unhideWhenUsed="0"/>
-    <w:lsdException w:name="Medium Grid 1 Accent 1" w:semiHidden="0" w:uiPriority="67" w:unhideWhenUsed="0"/>
-    <w:lsdException w:name="Medium Grid 2 Accent 1" w:semiHidden="0" w:uiPriority="68" w:unhideWhenUsed="0"/>
-    <w:lsdException w:name="Medium Grid 3 Accent 1" w:semiHidden="0" w:uiPriority="69" w:unhideWhenUsed="0"/>
-    <w:lsdException w:name="Dark List Accent 1" w:semiHidden="0" w:uiPriority="70" w:unhideWhenUsed="0"/>
-    <w:lsdException w:name="Colorful Shading Accent 1" w:semiHidden="0" w:uiPriority="71" w:unhideWhenUsed="0"/>
-    <w:lsdException w:name="Colorful List Accent 1" w:semiHidden="0" w:uiPriority="72" w:unhideWhenUsed="0"/>
-    <w:lsdException w:name="Colorful Grid Accent 1" w:semiHidden="0" w:uiPriority="73" w:unhideWhenUsed="0"/>
-    <w:lsdException w:name="Light Shading Accent 2" w:semiHidden="0" w:uiPriority="60" w:unhideWhenUsed="0"/>
-    <w:lsdException w:name="Light List Accent 2" w:semiHidden="0" w:uiPriority="61" w:unhideWhenUsed="0"/>
-    <w:lsdException w:name="Light Grid Accent 2" w:semiHidden="0" w:uiPriority="62" w:unhideWhenUsed="0"/>
-    <w:lsdException w:name="Medium Shading 1 Accent 2" w:semiHidden="0" w:uiPriority="63" w:unhideWhenUsed="0"/>
-    <w:lsdException w:name="Medium Shading 2 Accent 2" w:semiHidden="0" w:uiPriority="64" w:unhideWhenUsed="0"/>
-    <w:lsdException w:name="Medium List 1 Accent 2" w:semiHidden="0" w:uiPriority="65" w:unhideWhenUsed="0"/>
-    <w:lsdException w:name="Medium List 2 Accent 2" w:semiHidden="0" w:uiPriority="66" w:unhideWhenUsed="0"/>
-    <w:lsdException w:name="Medium Grid 1 Accent 2" w:semiHidden="0" w:uiPriority="67" w:unhideWhenUsed="0"/>
-    <w:lsdException w:name="Medium Grid 2 Accent 2" w:semiHidden="0" w:uiPriority="68" w:unhideWhenUsed="0"/>
-    <w:lsdException w:name="Medium Grid 3 Accent 2" w:semiHidden="0" w:uiPriority="69" w:unhideWhenUsed="0"/>
-    <w:lsdException w:name="Dark List Accent 2" w:semiHidden="0" w:uiPriority="70" w:unhideWhenUsed="0"/>
-    <w:lsdException w:name="Colorful Shading Accent 2" w:semiHidden="0" w:uiPriority="71" w:unhideWhenUsed="0"/>
-    <w:lsdException w:name="Colorful List Accent 2" w:semiHidden="0" w:uiPriority="72" w:unhideWhenUsed="0"/>
-    <w:lsdException w:name="Colorful Grid Accent 2" w:semiHidden="0" w:uiPriority="73" w:unhideWhenUsed="0"/>
-    <w:lsdException w:name="Light Shading Accent 3" w:semiHidden="0" w:uiPriority="60" w:unhideWhenUsed="0"/>
-    <w:lsdException w:name="Light List Accent 3" w:semiHidden="0" w:uiPriority="61" w:unhideWhenUsed="0"/>
-    <w:lsdException w:name="Light Grid Accent 3" w:semiHidden="0" w:uiPriority="62" w:unhideWhenUsed="0"/>
-    <w:lsdException w:name="Medium Shading 1 Accent 3" w:semiHidden="0" w:uiPriority="63" w:unhideWhenUsed="0"/>
-    <w:lsdException w:name="Medium Shading 2 Accent 3" w:semiHidden="0" w:uiPriority="64" w:unhideWhenUsed="0"/>
-    <w:lsdException w:name="Medium List 1 Accent 3" w:semiHidden="0" w:uiPriority="65" w:unhideWhenUsed="0"/>
-    <w:lsdException w:name="Medium List 2 Accent 3" w:semiHidden="0" w:uiPriority="66" w:unhideWhenUsed="0"/>
-    <w:lsdException w:name="Medium Grid 1 Accent 3" w:semiHidden="0" w:uiPriority="67" w:unhideWhenUsed="0"/>
-    <w:lsdException w:name="Medium Grid 2 Accent 3" w:semiHidden="0" w:uiPriority="68" w:unhideWhenUsed="0"/>
-    <w:lsdException w:name="Medium Grid 3 Accent 3" w:semiHidden="0" w:uiPriority="69" w:unhideWhenUsed="0"/>
-    <w:lsdException w:name="Dark List Accent 3" w:semiHidden="0" w:uiPriority="70" w:unhideWhenUsed="0"/>
-    <w:lsdException w:name="Colorful Shading Accent 3" w:semiHidden="0" w:uiPriority="71" w:unhideWhenUsed="0"/>
-    <w:lsdException w:name="Colorful List Accent 3" w:semiHidden="0" w:uiPriority="72" w:unhideWhenUsed="0"/>
-    <w:lsdException w:name="Colorful Grid Accent 3" w:semiHidden="0" w:uiPriority="73" w:unhideWhenUsed="0"/>
-    <w:lsdException w:name="Light Shading Accent 4" w:semiHidden="0" w:uiPriority="60" w:unhideWhenUsed="0"/>
-    <w:lsdException w:name="Light List Accent 4" w:semiHidden="0" w:uiPriority="61" w:unhideWhenUsed="0"/>
-    <w:lsdException w:name="Light Grid Accent 4" w:semiHidden="0" w:uiPriority="62" w:unhideWhenUsed="0"/>
-    <w:lsdException w:name="Medium Shading 1 Accent 4" w:semiHidden="0" w:uiPriority="63" w:unhideWhenUsed="0"/>
-    <w:lsdException w:name="Medium Shading 2 Accent 4" w:semiHidden="0" w:uiPriority="64" w:unhideWhenUsed="0"/>
-    <w:lsdException w:name="Medium List 1 Accent 4" w:semiHidden="0" w:uiPriority="65" w:unhideWhenUsed="0"/>
-    <w:lsdException w:name="Medium List 2 Accent 4" w:semiHidden="0" w:uiPriority="66" w:unhideWhenUsed="0"/>
-    <w:lsdException w:name="Medium Grid 1 Accent 4" w:semiHidden="0" w:uiPriority="67" w:unhideWhenUsed="0"/>
-    <w:lsdException w:name="Medium Grid 2 Accent 4" w:semiHidden="0" w:uiPriority="68" w:unhideWhenUsed="0"/>
-    <w:lsdException w:name="Medium Grid 3 Accent 4" w:semiHidden="0" w:uiPriority="69" w:unhideWhenUsed="0"/>
-    <w:lsdException w:name="Dark List Accent 4" w:semiHidden="0" w:uiPriority="70" w:unhideWhenUsed="0"/>
-    <w:lsdException w:name="Colorful Shading Accent 4" w:semiHidden="0" w:uiPriority="71" w:unhideWhenUsed="0"/>
-    <w:lsdException w:name="Colorful List Accent 4" w:semiHidden="0" w:uiPriority="72" w:unhideWhenUsed="0"/>
-    <w:lsdException w:name="Colorful Grid Accent 4" w:semiHidden="0" w:uiPriority="73" w:unhideWhenUsed="0"/>
-    <w:lsdException w:name="Light Shading Accent 5" w:semiHidden="0" w:uiPriority="60" w:unhideWhenUsed="0"/>
-    <w:lsdException w:name="Light List Accent 5" w:semiHidden="0" w:uiPriority="61" w:unhideWhenUsed="0"/>
-    <w:lsdException w:name="Light Grid Accent 5" w:semiHidden="0" w:uiPriority="62" w:unhideWhenUsed="0"/>
-    <w:lsdException w:name="Medium Shading 1 Accent 5" w:semiHidden="0" w:uiPriority="63" w:unhideWhenUsed="0"/>
-    <w:lsdException w:name="Medium Shading 2 Accent 5" w:semiHidden="0" w:uiPriority="64" w:unhideWhenUsed="0"/>
-    <w:lsdException w:name="Medium List 1 Accent 5" w:semiHidden="0" w:uiPriority="65" w:unhideWhenUsed="0"/>
-    <w:lsdException w:name="Medium List 2 Accent 5" w:semiHidden="0" w:uiPriority="66" w:unhideWhenUsed="0"/>
-    <w:lsdException w:name="Medium Grid 1 Accent 5" w:semiHidden="0" w:uiPriority="67" w:unhideWhenUsed="0"/>
-    <w:lsdException w:name="Medium Grid 2 Accent 5" w:semiHidden="0" w:uiPriority="68" w:unhideWhenUsed="0"/>
-    <w:lsdException w:name="Medium Grid 3 Accent 5" w:semiHidden="0" w:uiPriority="69" w:unhideWhenUsed="0"/>
-    <w:lsdException w:name="Dark List Accent 5" w:semiHidden="0" w:uiPriority="70" w:unhideWhenUsed="0"/>
-    <w:lsdException w:name="Colorful Shading Accent 5" w:semiHidden="0" w:uiPriority="71" w:unhideWhenUsed="0"/>
-    <w:lsdException w:name="Colorful List Accent 5" w:semiHidden="0" w:uiPriority="72" w:unhideWhenUsed="0"/>
-    <w:lsdException w:name="Colorful Grid Accent 5" w:semiHidden="0" w:uiPriority="73" w:unhideWhenUsed="0"/>
-    <w:lsdException w:name="Light Shading Accent 6" w:semiHidden="0" w:uiPriority="60" w:unhideWhenUsed="0"/>
-    <w:lsdException w:name="Light List Accent 6" w:semiHidden="0" w:uiPriority="61" w:unhideWhenUsed="0"/>
-    <w:lsdException w:name="Light Grid Accent 6" w:semiHidden="0" w:uiPriority="62" w:unhideWhenUsed="0"/>
-    <w:lsdException w:name="Medium Shading 1 Accent 6" w:semiHidden="0" w:uiPriority="63" w:unhideWhenUsed="0"/>
-    <w:lsdException w:name="Medium Shading 2 Accent 6" w:semiHidden="0" w:uiPriority="64" w:unhideWhenUsed="0"/>
-    <w:lsdException w:name="Medium List 1 Accent 6" w:semiHidden="0" w:uiPriority="65" w:unhideWhenUsed="0"/>
-    <w:lsdException w:name="Medium List 2 Accent 6" w:semiHidden="0" w:uiPriority="66" w:unhideWhenUsed="0"/>
-    <w:lsdException w:name="Medium Grid 1 Accent 6" w:semiHidden="0" w:uiPriority="67" w:unhideWhenUsed="0"/>
-    <w:lsdException w:name="Medium Grid 2 Accent 6" w:semiHidden="0" w:uiPriority="68" w:unhideWhenUsed="0"/>
-    <w:lsdException w:name="Medium Grid 3 Accent 6" w:semiHidden="0" w:uiPriority="69" w:unhideWhenUsed="0"/>
-    <w:lsdException w:name="Dark List Accent 6" w:semiHidden="0" w:uiPriority="70" w:unhideWhenUsed="0"/>
-    <w:lsdException w:name="Colorful Shading Accent 6" w:semiHidden="0" w:uiPriority="71" w:unhideWhenUsed="0"/>
-    <w:lsdException w:name="Colorful List Accent 6" w:semiHidden="0" w:uiPriority="72" w:unhideWhenUsed="0"/>
-    <w:lsdException w:name="Colorful Grid Accent 6" w:semiHidden="0" w:uiPriority="73" w:unhideWhenUsed="0"/>
-    <w:lsdException w:name="Subtle Emphasis" w:semiHidden="0" w:uiPriority="19" w:unhideWhenUsed="0" w:qFormat="1"/>
-    <w:lsdException w:name="Intense Emphasis" w:semiHidden="0" w:uiPriority="21" w:unhideWhenUsed="0" w:qFormat="1"/>
-    <w:lsdException w:name="Subtle Reference" w:semiHidden="0" w:uiPriority="31" w:unhideWhenUsed="0" w:qFormat="1"/>
-    <w:lsdException w:name="Intense Reference" w:semiHidden="0" w:uiPriority="32" w:unhideWhenUsed="0" w:qFormat="1"/>
-    <w:lsdException w:name="Book Title" w:semiHidden="0" w:uiPriority="33" w:unhideWhenUsed="0" w:qFormat="1"/>
-    <w:lsdException w:name="Bibliography" w:uiPriority="37"/>
-    <w:lsdException w:name="TOC Heading" w:uiPriority="39" w:qFormat="1"/>
-  </w:latentStyles>
-  <w:style w:type="paragraph" w:default="1" w:styleId="Normal">
-    <w:name w:val="Normal"/>
-    <w:qFormat/>
-    <w:rsid w:val="00564467"/>
-  </w:style>
-  <w:style w:type="character" w:default="1" w:styleId="DefaultParagraphFont">
-    <w:name w:val="Default Paragraph Font"/>
-    <w:uiPriority w:val="1"/>
-    <w:semiHidden/>
-    <w:unhideWhenUsed/>
-  </w:style>
-  <w:style w:type="table" w:default="1" w:styleId="TableNormal">
-    <w:name w:val="Normal Table"/>
-    <w:uiPriority w:val="99"/>
-    <w:semiHidden/>
-    <w:unhideWhenUsed/>
-    <w:qFormat/>
-    <w:tblPr>
-      <w:tblInd w:w="0" w:type="dxa"/>
-      <w:tblCellMar>
-        <w:top w:w="0" w:type="dxa"/>
-        <w:left w:w="108" w:type="dxa"/>
-        <w:bottom w:w="0" w:type="dxa"/>
-        <w:right w:w="108" w:type="dxa"/>
-      </w:tblCellMar>
-    </w:tblPr>
-  </w:style>
-  <w:style w:type="numbering" w:default="1" w:styleId="NoList">
-    <w:name w:val="No List"/>
-    <w:uiPriority w:val="99"/>
-    <w:semiHidden/>
-    <w:unhideWhenUsed/>
-  </w:style>
-  <w:style w:type="paragraph" w:customStyle="1" w:styleId="4A728EA248584439AA63ABD32670BD6E">
-    <w:name w:val="4A728EA248584439AA63ABD32670BD6E"/>
-    <w:rsid w:val="002A2932"/>
-  </w:style>
-  <w:style w:type="paragraph" w:customStyle="1" w:styleId="F238949F01AD46BFBEDD45F78F8D62E2">
-    <w:name w:val="F238949F01AD46BFBEDD45F78F8D62E2"/>
-    <w:rsid w:val="002A2932"/>
-  </w:style>
-  <w:style w:type="paragraph" w:customStyle="1" w:styleId="97956AE8A45C4C6D92C80820B786AADC">
-    <w:name w:val="97956AE8A45C4C6D92C80820B786AADC"/>
-    <w:rsid w:val="002A2932"/>
-  </w:style>
-  <w:style w:type="paragraph" w:customStyle="1" w:styleId="9456C106DC73423B86C5145DDADA3CF0">
-    <w:name w:val="9456C106DC73423B86C5145DDADA3CF0"/>
-    <w:rsid w:val="002A2932"/>
-  </w:style>
-  <w:style w:type="paragraph" w:customStyle="1" w:styleId="C14B2F56C1604C13B99F0068817BD4FD">
-    <w:name w:val="C14B2F56C1604C13B99F0068817BD4FD"/>
-    <w:rsid w:val="002A2932"/>
-  </w:style>
-  <w:style w:type="paragraph" w:customStyle="1" w:styleId="900BF33C0D9A46F785396D1DD94041AE">
-    <w:name w:val="900BF33C0D9A46F785396D1DD94041AE"/>
-    <w:rsid w:val="002A2932"/>
-  </w:style>
-  <w:style w:type="paragraph" w:customStyle="1" w:styleId="3BBB0E979B5E45C0B3862D389E0670E3">
-    <w:name w:val="3BBB0E979B5E45C0B3862D389E0670E3"/>
-    <w:rsid w:val="00EB3821"/>
-  </w:style>
-</w:styles>
-</file>
-
-<file path=word/glossary/webSettings.xml><?xml version="1.0" encoding="utf-8"?>
-<w:webSettings xmlns:r="http://schemas.openxmlformats.org/officeDocument/2006/relationships" xmlns:w="http://schemas.openxmlformats.org/wordprocessingml/2006/main">
-  <w:optimizeForBrowser/>
-  <w:allowPNG/>
-</w:webSettings>
-</file>
-
 <file path=word/theme/theme1.xml><?xml version="1.0" encoding="utf-8"?>
 <a:theme xmlns:a="http://schemas.openxmlformats.org/drawingml/2006/main" name="Office Theme">
   <a:themeElements>
@@ -7778,7 +7348,7 @@
 </file>
 
 <file path=customXml/itemProps2.xml><?xml version="1.0" encoding="utf-8"?>
-<ds:datastoreItem xmlns:ds="http://schemas.openxmlformats.org/officeDocument/2006/customXml" ds:itemID="{BAAB7B65-489D-407A-BB64-20F528BAFA21}">
+<ds:datastoreItem xmlns:ds="http://schemas.openxmlformats.org/officeDocument/2006/customXml" ds:itemID="{A8EC26F9-91F6-4D7A-8AEE-DCA49DC8D68E}">
   <ds:schemaRefs>
     <ds:schemaRef ds:uri="http://schemas.openxmlformats.org/officeDocument/2006/bibliography"/>
   </ds:schemaRefs>

</xml_diff>